<commit_message>
Tidying Hierarchy and Script comments
</commit_message>
<xml_diff>
--- a/Documents/JamesWebster - Milestones.docx
+++ b/Documents/JamesWebster - Milestones.docx
@@ -310,8 +310,13 @@
               </w:numPr>
             </w:pPr>
             <w:r>
-              <w:t>Submit final pass of feature asset</w:t>
-            </w:r>
+              <w:t xml:space="preserve">Submit final pass of feature </w:t>
+            </w:r>
+            <w:proofErr w:type="gramStart"/>
+            <w:r>
+              <w:t>asset</w:t>
+            </w:r>
+            <w:proofErr w:type="gramEnd"/>
           </w:p>
           <w:p>
             <w:pPr>
@@ -642,6 +647,53 @@
         </w:rPr>
         <w:t xml:space="preserve"> play testers</w:t>
       </w:r>
+    </w:p>
+    <w:p>
+      <w:pPr>
+        <w:rPr>
+          <w:sz w:val="32"/>
+          <w:szCs w:val="32"/>
+          <w:u w:val="single"/>
+        </w:rPr>
+      </w:pPr>
+      <w:r>
+        <w:rPr>
+          <w:sz w:val="32"/>
+          <w:szCs w:val="32"/>
+          <w:u w:val="single"/>
+        </w:rPr>
+        <w:t>Tuesday, 11</w:t>
+      </w:r>
+      <w:r>
+        <w:rPr>
+          <w:sz w:val="32"/>
+          <w:szCs w:val="32"/>
+          <w:u w:val="single"/>
+          <w:vertAlign w:val="superscript"/>
+        </w:rPr>
+        <w:t>th</w:t>
+      </w:r>
+      <w:r>
+        <w:rPr>
+          <w:sz w:val="32"/>
+          <w:szCs w:val="32"/>
+          <w:u w:val="single"/>
+        </w:rPr>
+        <w:t xml:space="preserve"> May</w:t>
+      </w:r>
+    </w:p>
+    <w:p>
+      <w:pPr>
+        <w:pStyle w:val="ListParagraph"/>
+        <w:numPr>
+          <w:ilvl w:val="0"/>
+          <w:numId w:val="6"/>
+        </w:numPr>
+        <w:rPr>
+          <w:sz w:val="24"/>
+          <w:szCs w:val="24"/>
+        </w:rPr>
+      </w:pPr>
     </w:p>
     <w:p>
       <w:pPr>
@@ -889,6 +941,119 @@
     </w:lvl>
   </w:abstractNum>
   <w:abstractNum w:abstractNumId="2" w15:restartNumberingAfterBreak="0">
+    <w:nsid w:val="4C4715D8"/>
+    <w:multiLevelType w:val="hybridMultilevel"/>
+    <w:tmpl w:val="66540668"/>
+    <w:lvl w:ilvl="0" w:tplc="0C090001">
+      <w:start w:val="1"/>
+      <w:numFmt w:val="bullet"/>
+      <w:lvlText w:val=""/>
+      <w:lvlJc w:val="left"/>
+      <w:pPr>
+        <w:ind w:left="720" w:hanging="360"/>
+      </w:pPr>
+      <w:rPr>
+        <w:rFonts w:ascii="Symbol" w:hAnsi="Symbol" w:hint="default"/>
+      </w:rPr>
+    </w:lvl>
+    <w:lvl w:ilvl="1" w:tplc="0C090003" w:tentative="1">
+      <w:start w:val="1"/>
+      <w:numFmt w:val="bullet"/>
+      <w:lvlText w:val="o"/>
+      <w:lvlJc w:val="left"/>
+      <w:pPr>
+        <w:ind w:left="1440" w:hanging="360"/>
+      </w:pPr>
+      <w:rPr>
+        <w:rFonts w:ascii="Courier New" w:hAnsi="Courier New" w:cs="Courier New" w:hint="default"/>
+      </w:rPr>
+    </w:lvl>
+    <w:lvl w:ilvl="2" w:tplc="0C090005" w:tentative="1">
+      <w:start w:val="1"/>
+      <w:numFmt w:val="bullet"/>
+      <w:lvlText w:val=""/>
+      <w:lvlJc w:val="left"/>
+      <w:pPr>
+        <w:ind w:left="2160" w:hanging="360"/>
+      </w:pPr>
+      <w:rPr>
+        <w:rFonts w:ascii="Wingdings" w:hAnsi="Wingdings" w:hint="default"/>
+      </w:rPr>
+    </w:lvl>
+    <w:lvl w:ilvl="3" w:tplc="0C090001" w:tentative="1">
+      <w:start w:val="1"/>
+      <w:numFmt w:val="bullet"/>
+      <w:lvlText w:val=""/>
+      <w:lvlJc w:val="left"/>
+      <w:pPr>
+        <w:ind w:left="2880" w:hanging="360"/>
+      </w:pPr>
+      <w:rPr>
+        <w:rFonts w:ascii="Symbol" w:hAnsi="Symbol" w:hint="default"/>
+      </w:rPr>
+    </w:lvl>
+    <w:lvl w:ilvl="4" w:tplc="0C090003" w:tentative="1">
+      <w:start w:val="1"/>
+      <w:numFmt w:val="bullet"/>
+      <w:lvlText w:val="o"/>
+      <w:lvlJc w:val="left"/>
+      <w:pPr>
+        <w:ind w:left="3600" w:hanging="360"/>
+      </w:pPr>
+      <w:rPr>
+        <w:rFonts w:ascii="Courier New" w:hAnsi="Courier New" w:cs="Courier New" w:hint="default"/>
+      </w:rPr>
+    </w:lvl>
+    <w:lvl w:ilvl="5" w:tplc="0C090005" w:tentative="1">
+      <w:start w:val="1"/>
+      <w:numFmt w:val="bullet"/>
+      <w:lvlText w:val=""/>
+      <w:lvlJc w:val="left"/>
+      <w:pPr>
+        <w:ind w:left="4320" w:hanging="360"/>
+      </w:pPr>
+      <w:rPr>
+        <w:rFonts w:ascii="Wingdings" w:hAnsi="Wingdings" w:hint="default"/>
+      </w:rPr>
+    </w:lvl>
+    <w:lvl w:ilvl="6" w:tplc="0C090001" w:tentative="1">
+      <w:start w:val="1"/>
+      <w:numFmt w:val="bullet"/>
+      <w:lvlText w:val=""/>
+      <w:lvlJc w:val="left"/>
+      <w:pPr>
+        <w:ind w:left="5040" w:hanging="360"/>
+      </w:pPr>
+      <w:rPr>
+        <w:rFonts w:ascii="Symbol" w:hAnsi="Symbol" w:hint="default"/>
+      </w:rPr>
+    </w:lvl>
+    <w:lvl w:ilvl="7" w:tplc="0C090003" w:tentative="1">
+      <w:start w:val="1"/>
+      <w:numFmt w:val="bullet"/>
+      <w:lvlText w:val="o"/>
+      <w:lvlJc w:val="left"/>
+      <w:pPr>
+        <w:ind w:left="5760" w:hanging="360"/>
+      </w:pPr>
+      <w:rPr>
+        <w:rFonts w:ascii="Courier New" w:hAnsi="Courier New" w:cs="Courier New" w:hint="default"/>
+      </w:rPr>
+    </w:lvl>
+    <w:lvl w:ilvl="8" w:tplc="0C090005" w:tentative="1">
+      <w:start w:val="1"/>
+      <w:numFmt w:val="bullet"/>
+      <w:lvlText w:val=""/>
+      <w:lvlJc w:val="left"/>
+      <w:pPr>
+        <w:ind w:left="6480" w:hanging="360"/>
+      </w:pPr>
+      <w:rPr>
+        <w:rFonts w:ascii="Wingdings" w:hAnsi="Wingdings" w:hint="default"/>
+      </w:rPr>
+    </w:lvl>
+  </w:abstractNum>
+  <w:abstractNum w:abstractNumId="3" w15:restartNumberingAfterBreak="0">
     <w:nsid w:val="6184630A"/>
     <w:multiLevelType w:val="hybridMultilevel"/>
     <w:tmpl w:val="AB2E99DC"/>
@@ -1001,7 +1166,7 @@
       </w:rPr>
     </w:lvl>
   </w:abstractNum>
-  <w:abstractNum w:abstractNumId="3" w15:restartNumberingAfterBreak="0">
+  <w:abstractNum w:abstractNumId="4" w15:restartNumberingAfterBreak="0">
     <w:nsid w:val="678B7EFA"/>
     <w:multiLevelType w:val="hybridMultilevel"/>
     <w:tmpl w:val="3BE8BC08"/>
@@ -1114,7 +1279,7 @@
       </w:rPr>
     </w:lvl>
   </w:abstractNum>
-  <w:abstractNum w:abstractNumId="4" w15:restartNumberingAfterBreak="0">
+  <w:abstractNum w:abstractNumId="5" w15:restartNumberingAfterBreak="0">
     <w:nsid w:val="799C3B00"/>
     <w:multiLevelType w:val="hybridMultilevel"/>
     <w:tmpl w:val="67989338"/>
@@ -1228,19 +1393,22 @@
     </w:lvl>
   </w:abstractNum>
   <w:num w:numId="1">
-    <w:abstractNumId w:val="2"/>
+    <w:abstractNumId w:val="3"/>
   </w:num>
   <w:num w:numId="2">
     <w:abstractNumId w:val="0"/>
   </w:num>
   <w:num w:numId="3">
-    <w:abstractNumId w:val="4"/>
+    <w:abstractNumId w:val="5"/>
   </w:num>
   <w:num w:numId="4">
     <w:abstractNumId w:val="1"/>
   </w:num>
   <w:num w:numId="5">
-    <w:abstractNumId w:val="3"/>
+    <w:abstractNumId w:val="4"/>
+  </w:num>
+  <w:num w:numId="6">
+    <w:abstractNumId w:val="2"/>
   </w:num>
 </w:numbering>
 </file>

</xml_diff>